<commit_message>
fix typo in rmd
</commit_message>
<xml_diff>
--- a/GapminderMarkdown.docx
+++ b/GapminderMarkdown.docx
@@ -1240,7 +1240,7 @@
         <w:rPr>
           <w:rStyle w:val="VerbatimChar"/>
         </w:rPr>
-        <w:t xml:space="preserve">gemo_boxplot</w:t>
+        <w:t xml:space="preserve">geom_boxplot</w:t>
       </w:r>
       <w:r>
         <w:t xml:space="preserve"> </w:t>
@@ -3015,7 +3015,7 @@
     </w:lvl>
   </w:abstractNum>
   <w:abstractNum w:abstractNumId="990">
-    <w:nsid w:val="2ee3ea08"/>
+    <w:nsid w:val="591aa721"/>
     <w:multiLevelType w:val="multilevel"/>
     <w:lvl w:ilvl="0">
       <w:numFmt w:val="bullet"/>
@@ -3096,7 +3096,7 @@
     </w:lvl>
   </w:abstractNum>
   <w:abstractNum w:abstractNumId="99411">
-    <w:nsid w:val="e5e36585"/>
+    <w:nsid w:val="8f5b8c32"/>
     <w:multiLevelType w:val="multilevel"/>
     <w:lvl w:ilvl="0">
       <w:start w:val="1"/>
@@ -3184,7 +3184,7 @@
     </w:lvl>
   </w:abstractNum>
   <w:abstractNum w:abstractNumId="991">
-    <w:nsid w:val="2d02fb2d"/>
+    <w:nsid w:val="98cb8655"/>
     <w:multiLevelType w:val="multilevel"/>
     <w:lvl w:ilvl="0">
       <w:numFmt w:val="bullet"/>

</xml_diff>